<commit_message>
My changes and the new dataset
New data set has been wrangled AffectsOfMobilePhones
</commit_message>
<xml_diff>
--- a/Data.docx
+++ b/Data.docx
@@ -631,11 +631,11 @@
         </w:numPr>
       </w:pPr>
       <w:r>
-        <w:t>Looking at the correlation matrix and the heat map, most variables except for the user</w:t>
+        <w:t xml:space="preserve">Looking at the correlation matrix and the heat map, most variables except for the </w:t>
       </w:r>
       <w:proofErr w:type="spellStart"/>
       <w:r>
-        <w:t>_ID</w:t>
+        <w:t>user_ID</w:t>
       </w:r>
       <w:proofErr w:type="spellEnd"/>
       <w:r>
@@ -667,7 +667,351 @@
         </w:rPr>
       </w:pPr>
     </w:p>
+    <w:p>
+      <w:pPr>
+        <w:rPr>
+          <w:b/>
+          <w:bCs/>
+        </w:rPr>
+      </w:pPr>
+    </w:p>
+    <w:p>
+      <w:r>
+        <w:lastRenderedPageBreak/>
+        <w:t>The third dataset we are using “</w:t>
+      </w:r>
+      <w:proofErr w:type="spellStart"/>
+      <w:r>
+        <w:t>AffectOfMobilePhonesOnStudents</w:t>
+      </w:r>
+      <w:proofErr w:type="spellEnd"/>
+      <w:r>
+        <w:t xml:space="preserve">” from </w:t>
+      </w:r>
+      <w:proofErr w:type="spellStart"/>
+      <w:proofErr w:type="gramStart"/>
+      <w:r>
+        <w:t>github</w:t>
+      </w:r>
+      <w:proofErr w:type="spellEnd"/>
+      <w:r>
+        <w:t xml:space="preserve"> ,</w:t>
+      </w:r>
+      <w:proofErr w:type="gramEnd"/>
+      <w:r>
+        <w:t xml:space="preserve"> investigates the Affect of mobile phones on students</w:t>
+      </w:r>
+      <w:r>
+        <w:t xml:space="preserve">. With a sample size of 99 students. </w:t>
+      </w:r>
+      <w:r>
+        <w:t>It takes into consideration variables like:</w:t>
+      </w:r>
+    </w:p>
+    <w:p>
+      <w:pPr>
+        <w:pStyle w:val="ListParagraph"/>
+        <w:numPr>
+          <w:ilvl w:val="0"/>
+          <w:numId w:val="8"/>
+        </w:numPr>
+      </w:pPr>
+      <w:r>
+        <w:t>Age</w:t>
+      </w:r>
+    </w:p>
+    <w:p>
+      <w:pPr>
+        <w:pStyle w:val="ListParagraph"/>
+        <w:numPr>
+          <w:ilvl w:val="0"/>
+          <w:numId w:val="8"/>
+        </w:numPr>
+      </w:pPr>
+      <w:r>
+        <w:t>Gender</w:t>
+      </w:r>
+    </w:p>
+    <w:p>
+      <w:pPr>
+        <w:pStyle w:val="ListParagraph"/>
+        <w:numPr>
+          <w:ilvl w:val="0"/>
+          <w:numId w:val="8"/>
+        </w:numPr>
+      </w:pPr>
+      <w:r>
+        <w:t xml:space="preserve">Mobile phone use for education </w:t>
+      </w:r>
+    </w:p>
+    <w:p>
+      <w:pPr>
+        <w:pStyle w:val="ListParagraph"/>
+        <w:numPr>
+          <w:ilvl w:val="0"/>
+          <w:numId w:val="8"/>
+        </w:numPr>
+      </w:pPr>
+      <w:r>
+        <w:t>Mobile phone activities</w:t>
+      </w:r>
+    </w:p>
+    <w:p>
+      <w:pPr>
+        <w:pStyle w:val="ListParagraph"/>
+        <w:numPr>
+          <w:ilvl w:val="0"/>
+          <w:numId w:val="8"/>
+        </w:numPr>
+      </w:pPr>
+      <w:r>
+        <w:t>Educational apps</w:t>
+      </w:r>
+    </w:p>
+    <w:p>
+      <w:pPr>
+        <w:pStyle w:val="ListParagraph"/>
+        <w:numPr>
+          <w:ilvl w:val="0"/>
+          <w:numId w:val="8"/>
+        </w:numPr>
+      </w:pPr>
+      <w:r>
+        <w:t>Daily usage</w:t>
+      </w:r>
+    </w:p>
+    <w:p>
+      <w:pPr>
+        <w:pStyle w:val="ListParagraph"/>
+        <w:numPr>
+          <w:ilvl w:val="0"/>
+          <w:numId w:val="8"/>
+        </w:numPr>
+      </w:pPr>
+      <w:r>
+        <w:t>Attention span</w:t>
+      </w:r>
+    </w:p>
+    <w:p>
+      <w:pPr>
+        <w:pStyle w:val="ListParagraph"/>
+        <w:numPr>
+          <w:ilvl w:val="0"/>
+          <w:numId w:val="8"/>
+        </w:numPr>
+      </w:pPr>
+      <w:r>
+        <w:t>Performance impact</w:t>
+      </w:r>
+    </w:p>
+    <w:p>
+      <w:pPr>
+        <w:pStyle w:val="ListParagraph"/>
+        <w:numPr>
+          <w:ilvl w:val="0"/>
+          <w:numId w:val="8"/>
+        </w:numPr>
+      </w:pPr>
+      <w:r>
+        <w:t>Health risks</w:t>
+      </w:r>
+    </w:p>
+    <w:p>
+      <w:pPr>
+        <w:pStyle w:val="ListParagraph"/>
+        <w:numPr>
+          <w:ilvl w:val="0"/>
+          <w:numId w:val="8"/>
+        </w:numPr>
+      </w:pPr>
+      <w:r>
+        <w:t>Usage symptoms</w:t>
+      </w:r>
+    </w:p>
+    <w:p>
+      <w:pPr>
+        <w:pStyle w:val="ListParagraph"/>
+        <w:numPr>
+          <w:ilvl w:val="0"/>
+          <w:numId w:val="8"/>
+        </w:numPr>
+      </w:pPr>
+      <w:r>
+        <w:t xml:space="preserve">Symptom frequency </w:t>
+      </w:r>
+    </w:p>
+    <w:p>
+      <w:pPr>
+        <w:pStyle w:val="ListParagraph"/>
+        <w:numPr>
+          <w:ilvl w:val="0"/>
+          <w:numId w:val="8"/>
+        </w:numPr>
+      </w:pPr>
+      <w:r>
+        <w:t xml:space="preserve">Health rating </w:t>
+      </w:r>
+      <w:proofErr w:type="gramStart"/>
+      <w:r>
+        <w:t>…..</w:t>
+      </w:r>
+      <w:proofErr w:type="gramEnd"/>
+    </w:p>
+    <w:p/>
+    <w:p>
+      <w:r>
+        <w:t>After examining the Dataset</w:t>
+      </w:r>
+      <w:r>
+        <w:t xml:space="preserve"> here are some initial n</w:t>
+      </w:r>
+      <w:r>
+        <w:t>otes:</w:t>
+      </w:r>
+    </w:p>
+    <w:p>
+      <w:pPr>
+        <w:pStyle w:val="ListParagraph"/>
+        <w:numPr>
+          <w:ilvl w:val="0"/>
+          <w:numId w:val="10"/>
+        </w:numPr>
+      </w:pPr>
+      <w:r>
+        <w:t>Most students are android users</w:t>
+      </w:r>
+      <w:r>
+        <w:t>, have 4-6 hours of screen time, and sometimes use the phone for educational purposes.</w:t>
+      </w:r>
+    </w:p>
+    <w:p>
+      <w:pPr>
+        <w:pStyle w:val="ListParagraph"/>
+        <w:numPr>
+          <w:ilvl w:val="0"/>
+          <w:numId w:val="10"/>
+        </w:numPr>
+      </w:pPr>
+      <w:r>
+        <w:t>Most students find it useful for studying, using educational videos.</w:t>
+      </w:r>
+    </w:p>
+    <w:p>
+      <w:pPr>
+        <w:pStyle w:val="ListParagraph"/>
+        <w:numPr>
+          <w:ilvl w:val="0"/>
+          <w:numId w:val="10"/>
+        </w:numPr>
+      </w:pPr>
+      <w:r>
+        <w:t>Most students agree it impacts their performance, and distracts them while studying.</w:t>
+      </w:r>
+    </w:p>
+    <w:p>
+      <w:pPr>
+        <w:pStyle w:val="ListParagraph"/>
+        <w:numPr>
+          <w:ilvl w:val="0"/>
+          <w:numId w:val="10"/>
+        </w:numPr>
+      </w:pPr>
+      <w:r>
+        <w:t xml:space="preserve">Most students get usage symptoms like </w:t>
+      </w:r>
+      <w:proofErr w:type="spellStart"/>
+      <w:r>
+        <w:t>headcahes</w:t>
+      </w:r>
+      <w:proofErr w:type="spellEnd"/>
+      <w:r>
+        <w:t>, anxiety and stress.</w:t>
+      </w:r>
+    </w:p>
+    <w:p>
+      <w:pPr>
+        <w:pStyle w:val="ListParagraph"/>
+        <w:numPr>
+          <w:ilvl w:val="0"/>
+          <w:numId w:val="10"/>
+        </w:numPr>
+      </w:pPr>
+      <w:r>
+        <w:t>Most students have a good health rating</w:t>
+      </w:r>
+    </w:p>
+    <w:p>
+      <w:r>
+        <w:t xml:space="preserve">After using the pandas </w:t>
+      </w:r>
+      <w:proofErr w:type="spellStart"/>
+      <w:r>
+        <w:t>libarary</w:t>
+      </w:r>
+      <w:proofErr w:type="spellEnd"/>
+      <w:r>
+        <w:t xml:space="preserve"> to further analyze te dataset here are some findings:</w:t>
+      </w:r>
+    </w:p>
+    <w:p>
+      <w:pPr>
+        <w:pStyle w:val="ListParagraph"/>
+        <w:numPr>
+          <w:ilvl w:val="0"/>
+          <w:numId w:val="11"/>
+        </w:numPr>
+      </w:pPr>
+      <w:r>
+        <w:t>Obtained the datatype for each variable all of them are objects</w:t>
+      </w:r>
+    </w:p>
+    <w:p>
+      <w:pPr>
+        <w:pStyle w:val="ListParagraph"/>
+        <w:numPr>
+          <w:ilvl w:val="0"/>
+          <w:numId w:val="11"/>
+        </w:numPr>
+      </w:pPr>
+      <w:r>
+        <w:t>There are two null values 1 in Helpful for studying the other in Educational Apps.</w:t>
+      </w:r>
+    </w:p>
+    <w:p>
+      <w:pPr>
+        <w:pStyle w:val="ListParagraph"/>
+        <w:numPr>
+          <w:ilvl w:val="0"/>
+          <w:numId w:val="11"/>
+        </w:numPr>
+      </w:pPr>
+      <w:r>
+        <w:t>No duplicate values found</w:t>
+      </w:r>
+    </w:p>
+    <w:p>
+      <w:pPr>
+        <w:pStyle w:val="ListParagraph"/>
+        <w:numPr>
+          <w:ilvl w:val="0"/>
+          <w:numId w:val="11"/>
+        </w:numPr>
+      </w:pPr>
+      <w:r>
+        <w:t xml:space="preserve">The Dataset seems to be consistent </w:t>
+      </w:r>
+    </w:p>
+    <w:p>
+      <w:pPr>
+        <w:pStyle w:val="ListParagraph"/>
+        <w:numPr>
+          <w:ilvl w:val="0"/>
+          <w:numId w:val="11"/>
+        </w:numPr>
+      </w:pPr>
+    </w:p>
     <w:sectPr>
+      <w:footerReference w:type="default" r:id="rId7"/>
       <w:pgSz w:w="12240" w:h="15840"/>
       <w:pgMar w:top="1440" w:right="1440" w:bottom="1440" w:left="1440" w:header="720" w:footer="720" w:gutter="0"/>
       <w:cols w:space="720"/>
@@ -677,6 +1021,69 @@
 </w:document>
 </file>
 
+<file path=word/endnotes.xml><?xml version="1.0" encoding="utf-8"?>
+<w:endnotes xmlns:wpc="http://schemas.microsoft.com/office/word/2010/wordprocessingCanvas" xmlns:cx="http://schemas.microsoft.com/office/drawing/2014/chartex" xmlns:cx1="http://schemas.microsoft.com/office/drawing/2015/9/8/chartex" xmlns:cx2="http://schemas.microsoft.com/office/drawing/2015/10/21/chartex" xmlns:cx3="http://schemas.microsoft.com/office/drawing/2016/5/9/chartex" xmlns:cx4="http://schemas.microsoft.com/office/drawing/2016/5/10/chartex" xmlns:cx5="http://schemas.microsoft.com/office/drawing/2016/5/11/chartex" xmlns:cx6="http://schemas.microsoft.com/office/drawing/2016/5/12/chartex" xmlns:cx7="http://schemas.microsoft.com/office/drawing/2016/5/13/chartex" xmlns:cx8="http://schemas.microsoft.com/office/drawing/2016/5/14/chartex" xmlns:mc="http://schemas.openxmlformats.org/markup-compatibility/2006" xmlns:aink="http://schemas.microsoft.com/office/drawing/2016/ink" xmlns:am3d="http://schemas.microsoft.com/office/drawing/2017/model3d" xmlns:o="urn:schemas-microsoft-com:office:office" xmlns:oel="http://schemas.microsoft.com/office/2019/extlst" xmlns:r="http://schemas.openxmlformats.org/officeDocument/2006/relationships" xmlns:m="http://schemas.openxmlformats.org/officeDocument/2006/math" xmlns:v="urn:schemas-microsoft-com:vml" xmlns:wp14="http://schemas.microsoft.com/office/word/2010/wordprocessingDrawing" xmlns:wp="http://schemas.openxmlformats.org/drawingml/2006/wordprocessingDrawing" xmlns:w10="urn:schemas-microsoft-com:office:word" xmlns:w="http://schemas.openxmlformats.org/wordprocessingml/2006/main" xmlns:w14="http://schemas.microsoft.com/office/word/2010/wordml" xmlns:w15="http://schemas.microsoft.com/office/word/2012/wordml" xmlns:w16cex="http://schemas.microsoft.com/office/word/2018/wordml/cex" xmlns:w16cid="http://schemas.microsoft.com/office/word/2016/wordml/cid" xmlns:w16="http://schemas.microsoft.com/office/word/2018/wordml" xmlns:w16du="http://schemas.microsoft.com/office/word/2023/wordml/word16du" xmlns:w16sdtdh="http://schemas.microsoft.com/office/word/2020/wordml/sdtdatahash" xmlns:w16sdtfl="http://schemas.microsoft.com/office/word/2024/wordml/sdtformatlock" xmlns:w16se="http://schemas.microsoft.com/office/word/2015/wordml/symex" xmlns:wpg="http://schemas.microsoft.com/office/word/2010/wordprocessingGroup" xmlns:wpi="http://schemas.microsoft.com/office/word/2010/wordprocessingInk" xmlns:wne="http://schemas.microsoft.com/office/word/2006/wordml" xmlns:wps="http://schemas.microsoft.com/office/word/2010/wordprocessingShape" mc:Ignorable="w14 w15 w16se w16cid w16 w16cex w16sdtdh w16sdtfl w16du wp14">
+  <w:endnote w:type="separator" w:id="-1">
+    <w:p>
+      <w:pPr>
+        <w:spacing w:after="0" w:line="240" w:lineRule="auto"/>
+      </w:pPr>
+      <w:r>
+        <w:separator/>
+      </w:r>
+    </w:p>
+  </w:endnote>
+  <w:endnote w:type="continuationSeparator" w:id="0">
+    <w:p>
+      <w:pPr>
+        <w:spacing w:after="0" w:line="240" w:lineRule="auto"/>
+      </w:pPr>
+      <w:r>
+        <w:continuationSeparator/>
+      </w:r>
+    </w:p>
+  </w:endnote>
+</w:endnotes>
+</file>
+
+<file path=word/footer1.xml><?xml version="1.0" encoding="utf-8"?>
+<w:ftr xmlns:wpc="http://schemas.microsoft.com/office/word/2010/wordprocessingCanvas" xmlns:cx="http://schemas.microsoft.com/office/drawing/2014/chartex" xmlns:cx1="http://schemas.microsoft.com/office/drawing/2015/9/8/chartex" xmlns:cx2="http://schemas.microsoft.com/office/drawing/2015/10/21/chartex" xmlns:cx3="http://schemas.microsoft.com/office/drawing/2016/5/9/chartex" xmlns:cx4="http://schemas.microsoft.com/office/drawing/2016/5/10/chartex" xmlns:cx5="http://schemas.microsoft.com/office/drawing/2016/5/11/chartex" xmlns:cx6="http://schemas.microsoft.com/office/drawing/2016/5/12/chartex" xmlns:cx7="http://schemas.microsoft.com/office/drawing/2016/5/13/chartex" xmlns:cx8="http://schemas.microsoft.com/office/drawing/2016/5/14/chartex" xmlns:mc="http://schemas.openxmlformats.org/markup-compatibility/2006" xmlns:aink="http://schemas.microsoft.com/office/drawing/2016/ink" xmlns:am3d="http://schemas.microsoft.com/office/drawing/2017/model3d" xmlns:o="urn:schemas-microsoft-com:office:office" xmlns:oel="http://schemas.microsoft.com/office/2019/extlst" xmlns:r="http://schemas.openxmlformats.org/officeDocument/2006/relationships" xmlns:m="http://schemas.openxmlformats.org/officeDocument/2006/math" xmlns:v="urn:schemas-microsoft-com:vml" xmlns:wp14="http://schemas.microsoft.com/office/word/2010/wordprocessingDrawing" xmlns:wp="http://schemas.openxmlformats.org/drawingml/2006/wordprocessingDrawing" xmlns:w10="urn:schemas-microsoft-com:office:word" xmlns:w="http://schemas.openxmlformats.org/wordprocessingml/2006/main" xmlns:w14="http://schemas.microsoft.com/office/word/2010/wordml" xmlns:w15="http://schemas.microsoft.com/office/word/2012/wordml" xmlns:w16cex="http://schemas.microsoft.com/office/word/2018/wordml/cex" xmlns:w16cid="http://schemas.microsoft.com/office/word/2016/wordml/cid" xmlns:w16="http://schemas.microsoft.com/office/word/2018/wordml" xmlns:w16du="http://schemas.microsoft.com/office/word/2023/wordml/word16du" xmlns:w16sdtdh="http://schemas.microsoft.com/office/word/2020/wordml/sdtdatahash" xmlns:w16sdtfl="http://schemas.microsoft.com/office/word/2024/wordml/sdtformatlock" xmlns:w16se="http://schemas.microsoft.com/office/word/2015/wordml/symex" xmlns:wpg="http://schemas.microsoft.com/office/word/2010/wordprocessingGroup" xmlns:wpi="http://schemas.microsoft.com/office/word/2010/wordprocessingInk" xmlns:wne="http://schemas.microsoft.com/office/word/2006/wordml" xmlns:wps="http://schemas.microsoft.com/office/word/2010/wordprocessingShape" mc:Ignorable="w14 w15 w16se w16cid w16 w16cex w16sdtdh w16sdtfl w16du wp14">
+  <w:p>
+    <w:pPr>
+      <w:pStyle w:val="Footer"/>
+    </w:pPr>
+    <w:r>
+      <w:t>Note: this isn’t the final documentation this is just to help remember what each dataset was</w:t>
+    </w:r>
+  </w:p>
+</w:ftr>
+</file>
+
+<file path=word/footnotes.xml><?xml version="1.0" encoding="utf-8"?>
+<w:footnotes xmlns:wpc="http://schemas.microsoft.com/office/word/2010/wordprocessingCanvas" xmlns:cx="http://schemas.microsoft.com/office/drawing/2014/chartex" xmlns:cx1="http://schemas.microsoft.com/office/drawing/2015/9/8/chartex" xmlns:cx2="http://schemas.microsoft.com/office/drawing/2015/10/21/chartex" xmlns:cx3="http://schemas.microsoft.com/office/drawing/2016/5/9/chartex" xmlns:cx4="http://schemas.microsoft.com/office/drawing/2016/5/10/chartex" xmlns:cx5="http://schemas.microsoft.com/office/drawing/2016/5/11/chartex" xmlns:cx6="http://schemas.microsoft.com/office/drawing/2016/5/12/chartex" xmlns:cx7="http://schemas.microsoft.com/office/drawing/2016/5/13/chartex" xmlns:cx8="http://schemas.microsoft.com/office/drawing/2016/5/14/chartex" xmlns:mc="http://schemas.openxmlformats.org/markup-compatibility/2006" xmlns:aink="http://schemas.microsoft.com/office/drawing/2016/ink" xmlns:am3d="http://schemas.microsoft.com/office/drawing/2017/model3d" xmlns:o="urn:schemas-microsoft-com:office:office" xmlns:oel="http://schemas.microsoft.com/office/2019/extlst" xmlns:r="http://schemas.openxmlformats.org/officeDocument/2006/relationships" xmlns:m="http://schemas.openxmlformats.org/officeDocument/2006/math" xmlns:v="urn:schemas-microsoft-com:vml" xmlns:wp14="http://schemas.microsoft.com/office/word/2010/wordprocessingDrawing" xmlns:wp="http://schemas.openxmlformats.org/drawingml/2006/wordprocessingDrawing" xmlns:w10="urn:schemas-microsoft-com:office:word" xmlns:w="http://schemas.openxmlformats.org/wordprocessingml/2006/main" xmlns:w14="http://schemas.microsoft.com/office/word/2010/wordml" xmlns:w15="http://schemas.microsoft.com/office/word/2012/wordml" xmlns:w16cex="http://schemas.microsoft.com/office/word/2018/wordml/cex" xmlns:w16cid="http://schemas.microsoft.com/office/word/2016/wordml/cid" xmlns:w16="http://schemas.microsoft.com/office/word/2018/wordml" xmlns:w16du="http://schemas.microsoft.com/office/word/2023/wordml/word16du" xmlns:w16sdtdh="http://schemas.microsoft.com/office/word/2020/wordml/sdtdatahash" xmlns:w16sdtfl="http://schemas.microsoft.com/office/word/2024/wordml/sdtformatlock" xmlns:w16se="http://schemas.microsoft.com/office/word/2015/wordml/symex" xmlns:wpg="http://schemas.microsoft.com/office/word/2010/wordprocessingGroup" xmlns:wpi="http://schemas.microsoft.com/office/word/2010/wordprocessingInk" xmlns:wne="http://schemas.microsoft.com/office/word/2006/wordml" xmlns:wps="http://schemas.microsoft.com/office/word/2010/wordprocessingShape" mc:Ignorable="w14 w15 w16se w16cid w16 w16cex w16sdtdh w16sdtfl w16du wp14">
+  <w:footnote w:type="separator" w:id="-1">
+    <w:p>
+      <w:pPr>
+        <w:spacing w:after="0" w:line="240" w:lineRule="auto"/>
+      </w:pPr>
+      <w:r>
+        <w:separator/>
+      </w:r>
+    </w:p>
+  </w:footnote>
+  <w:footnote w:type="continuationSeparator" w:id="0">
+    <w:p>
+      <w:pPr>
+        <w:spacing w:after="0" w:line="240" w:lineRule="auto"/>
+      </w:pPr>
+      <w:r>
+        <w:continuationSeparator/>
+      </w:r>
+    </w:p>
+  </w:footnote>
+</w:footnotes>
+</file>
+
 <file path=word/numbering.xml><?xml version="1.0" encoding="utf-8"?>
 <w:numbering xmlns:wpc="http://schemas.microsoft.com/office/word/2010/wordprocessingCanvas" xmlns:cx="http://schemas.microsoft.com/office/drawing/2014/chartex" xmlns:cx1="http://schemas.microsoft.com/office/drawing/2015/9/8/chartex" xmlns:cx2="http://schemas.microsoft.com/office/drawing/2015/10/21/chartex" xmlns:cx3="http://schemas.microsoft.com/office/drawing/2016/5/9/chartex" xmlns:cx4="http://schemas.microsoft.com/office/drawing/2016/5/10/chartex" xmlns:cx5="http://schemas.microsoft.com/office/drawing/2016/5/11/chartex" xmlns:cx6="http://schemas.microsoft.com/office/drawing/2016/5/12/chartex" xmlns:cx7="http://schemas.microsoft.com/office/drawing/2016/5/13/chartex" xmlns:cx8="http://schemas.microsoft.com/office/drawing/2016/5/14/chartex" xmlns:mc="http://schemas.openxmlformats.org/markup-compatibility/2006" xmlns:aink="http://schemas.microsoft.com/office/drawing/2016/ink" xmlns:am3d="http://schemas.microsoft.com/office/drawing/2017/model3d" xmlns:o="urn:schemas-microsoft-com:office:office" xmlns:oel="http://schemas.microsoft.com/office/2019/extlst" xmlns:r="http://schemas.openxmlformats.org/officeDocument/2006/relationships" xmlns:m="http://schemas.openxmlformats.org/officeDocument/2006/math" xmlns:v="urn:schemas-microsoft-com:vml" xmlns:wp14="http://schemas.microsoft.com/office/word/2010/wordprocessingDrawing" xmlns:wp="http://schemas.openxmlformats.org/drawingml/2006/wordprocessingDrawing" xmlns:w10="urn:schemas-microsoft-com:office:word" xmlns:w="http://schemas.openxmlformats.org/wordprocessingml/2006/main" xmlns:w14="http://schemas.microsoft.com/office/word/2010/wordml" xmlns:w15="http://schemas.microsoft.com/office/word/2012/wordml" xmlns:w16cex="http://schemas.microsoft.com/office/word/2018/wordml/cex" xmlns:w16cid="http://schemas.microsoft.com/office/word/2016/wordml/cid" xmlns:w16="http://schemas.microsoft.com/office/word/2018/wordml" xmlns:w16du="http://schemas.microsoft.com/office/word/2023/wordml/word16du" xmlns:w16sdtdh="http://schemas.microsoft.com/office/word/2020/wordml/sdtdatahash" xmlns:w16sdtfl="http://schemas.microsoft.com/office/word/2024/wordml/sdtformatlock" xmlns:w16se="http://schemas.microsoft.com/office/word/2015/wordml/symex" xmlns:wpg="http://schemas.microsoft.com/office/word/2010/wordprocessingGroup" xmlns:wpi="http://schemas.microsoft.com/office/word/2010/wordprocessingInk" xmlns:wne="http://schemas.microsoft.com/office/word/2006/wordml" xmlns:wps="http://schemas.microsoft.com/office/word/2010/wordprocessingShape" mc:Ignorable="w14 w15 w16se w16cid w16 w16cex w16sdtdh w16sdtfl w16du wp14">
   <w:abstractNum w:abstractNumId="0" w15:restartNumberingAfterBreak="0">
@@ -995,6 +1402,345 @@
     </w:lvl>
   </w:abstractNum>
   <w:abstractNum w:abstractNumId="3" w15:restartNumberingAfterBreak="0">
+    <w:nsid w:val="3DE068A9"/>
+    <w:multiLevelType w:val="hybridMultilevel"/>
+    <w:tmpl w:val="BDA04262"/>
+    <w:lvl w:ilvl="0" w:tplc="04090001">
+      <w:start w:val="1"/>
+      <w:numFmt w:val="bullet"/>
+      <w:lvlText w:val=""/>
+      <w:lvlJc w:val="left"/>
+      <w:pPr>
+        <w:ind w:left="720" w:hanging="360"/>
+      </w:pPr>
+      <w:rPr>
+        <w:rFonts w:ascii="Symbol" w:hAnsi="Symbol" w:hint="default"/>
+      </w:rPr>
+    </w:lvl>
+    <w:lvl w:ilvl="1" w:tplc="04090003" w:tentative="1">
+      <w:start w:val="1"/>
+      <w:numFmt w:val="bullet"/>
+      <w:lvlText w:val="o"/>
+      <w:lvlJc w:val="left"/>
+      <w:pPr>
+        <w:ind w:left="1440" w:hanging="360"/>
+      </w:pPr>
+      <w:rPr>
+        <w:rFonts w:ascii="Courier New" w:hAnsi="Courier New" w:cs="Courier New" w:hint="default"/>
+      </w:rPr>
+    </w:lvl>
+    <w:lvl w:ilvl="2" w:tplc="04090005" w:tentative="1">
+      <w:start w:val="1"/>
+      <w:numFmt w:val="bullet"/>
+      <w:lvlText w:val=""/>
+      <w:lvlJc w:val="left"/>
+      <w:pPr>
+        <w:ind w:left="2160" w:hanging="360"/>
+      </w:pPr>
+      <w:rPr>
+        <w:rFonts w:ascii="Wingdings" w:hAnsi="Wingdings" w:hint="default"/>
+      </w:rPr>
+    </w:lvl>
+    <w:lvl w:ilvl="3" w:tplc="04090001" w:tentative="1">
+      <w:start w:val="1"/>
+      <w:numFmt w:val="bullet"/>
+      <w:lvlText w:val=""/>
+      <w:lvlJc w:val="left"/>
+      <w:pPr>
+        <w:ind w:left="2880" w:hanging="360"/>
+      </w:pPr>
+      <w:rPr>
+        <w:rFonts w:ascii="Symbol" w:hAnsi="Symbol" w:hint="default"/>
+      </w:rPr>
+    </w:lvl>
+    <w:lvl w:ilvl="4" w:tplc="04090003" w:tentative="1">
+      <w:start w:val="1"/>
+      <w:numFmt w:val="bullet"/>
+      <w:lvlText w:val="o"/>
+      <w:lvlJc w:val="left"/>
+      <w:pPr>
+        <w:ind w:left="3600" w:hanging="360"/>
+      </w:pPr>
+      <w:rPr>
+        <w:rFonts w:ascii="Courier New" w:hAnsi="Courier New" w:cs="Courier New" w:hint="default"/>
+      </w:rPr>
+    </w:lvl>
+    <w:lvl w:ilvl="5" w:tplc="04090005" w:tentative="1">
+      <w:start w:val="1"/>
+      <w:numFmt w:val="bullet"/>
+      <w:lvlText w:val=""/>
+      <w:lvlJc w:val="left"/>
+      <w:pPr>
+        <w:ind w:left="4320" w:hanging="360"/>
+      </w:pPr>
+      <w:rPr>
+        <w:rFonts w:ascii="Wingdings" w:hAnsi="Wingdings" w:hint="default"/>
+      </w:rPr>
+    </w:lvl>
+    <w:lvl w:ilvl="6" w:tplc="04090001" w:tentative="1">
+      <w:start w:val="1"/>
+      <w:numFmt w:val="bullet"/>
+      <w:lvlText w:val=""/>
+      <w:lvlJc w:val="left"/>
+      <w:pPr>
+        <w:ind w:left="5040" w:hanging="360"/>
+      </w:pPr>
+      <w:rPr>
+        <w:rFonts w:ascii="Symbol" w:hAnsi="Symbol" w:hint="default"/>
+      </w:rPr>
+    </w:lvl>
+    <w:lvl w:ilvl="7" w:tplc="04090003" w:tentative="1">
+      <w:start w:val="1"/>
+      <w:numFmt w:val="bullet"/>
+      <w:lvlText w:val="o"/>
+      <w:lvlJc w:val="left"/>
+      <w:pPr>
+        <w:ind w:left="5760" w:hanging="360"/>
+      </w:pPr>
+      <w:rPr>
+        <w:rFonts w:ascii="Courier New" w:hAnsi="Courier New" w:cs="Courier New" w:hint="default"/>
+      </w:rPr>
+    </w:lvl>
+    <w:lvl w:ilvl="8" w:tplc="04090005" w:tentative="1">
+      <w:start w:val="1"/>
+      <w:numFmt w:val="bullet"/>
+      <w:lvlText w:val=""/>
+      <w:lvlJc w:val="left"/>
+      <w:pPr>
+        <w:ind w:left="6480" w:hanging="360"/>
+      </w:pPr>
+      <w:rPr>
+        <w:rFonts w:ascii="Wingdings" w:hAnsi="Wingdings" w:hint="default"/>
+      </w:rPr>
+    </w:lvl>
+  </w:abstractNum>
+  <w:abstractNum w:abstractNumId="4" w15:restartNumberingAfterBreak="0">
+    <w:nsid w:val="50BA3C36"/>
+    <w:multiLevelType w:val="hybridMultilevel"/>
+    <w:tmpl w:val="68E8ED24"/>
+    <w:lvl w:ilvl="0" w:tplc="04090001">
+      <w:start w:val="1"/>
+      <w:numFmt w:val="bullet"/>
+      <w:lvlText w:val=""/>
+      <w:lvlJc w:val="left"/>
+      <w:pPr>
+        <w:ind w:left="720" w:hanging="360"/>
+      </w:pPr>
+      <w:rPr>
+        <w:rFonts w:ascii="Symbol" w:hAnsi="Symbol" w:hint="default"/>
+      </w:rPr>
+    </w:lvl>
+    <w:lvl w:ilvl="1" w:tplc="04090003" w:tentative="1">
+      <w:start w:val="1"/>
+      <w:numFmt w:val="bullet"/>
+      <w:lvlText w:val="o"/>
+      <w:lvlJc w:val="left"/>
+      <w:pPr>
+        <w:ind w:left="1440" w:hanging="360"/>
+      </w:pPr>
+      <w:rPr>
+        <w:rFonts w:ascii="Courier New" w:hAnsi="Courier New" w:cs="Courier New" w:hint="default"/>
+      </w:rPr>
+    </w:lvl>
+    <w:lvl w:ilvl="2" w:tplc="04090005" w:tentative="1">
+      <w:start w:val="1"/>
+      <w:numFmt w:val="bullet"/>
+      <w:lvlText w:val=""/>
+      <w:lvlJc w:val="left"/>
+      <w:pPr>
+        <w:ind w:left="2160" w:hanging="360"/>
+      </w:pPr>
+      <w:rPr>
+        <w:rFonts w:ascii="Wingdings" w:hAnsi="Wingdings" w:hint="default"/>
+      </w:rPr>
+    </w:lvl>
+    <w:lvl w:ilvl="3" w:tplc="04090001" w:tentative="1">
+      <w:start w:val="1"/>
+      <w:numFmt w:val="bullet"/>
+      <w:lvlText w:val=""/>
+      <w:lvlJc w:val="left"/>
+      <w:pPr>
+        <w:ind w:left="2880" w:hanging="360"/>
+      </w:pPr>
+      <w:rPr>
+        <w:rFonts w:ascii="Symbol" w:hAnsi="Symbol" w:hint="default"/>
+      </w:rPr>
+    </w:lvl>
+    <w:lvl w:ilvl="4" w:tplc="04090003" w:tentative="1">
+      <w:start w:val="1"/>
+      <w:numFmt w:val="bullet"/>
+      <w:lvlText w:val="o"/>
+      <w:lvlJc w:val="left"/>
+      <w:pPr>
+        <w:ind w:left="3600" w:hanging="360"/>
+      </w:pPr>
+      <w:rPr>
+        <w:rFonts w:ascii="Courier New" w:hAnsi="Courier New" w:cs="Courier New" w:hint="default"/>
+      </w:rPr>
+    </w:lvl>
+    <w:lvl w:ilvl="5" w:tplc="04090005" w:tentative="1">
+      <w:start w:val="1"/>
+      <w:numFmt w:val="bullet"/>
+      <w:lvlText w:val=""/>
+      <w:lvlJc w:val="left"/>
+      <w:pPr>
+        <w:ind w:left="4320" w:hanging="360"/>
+      </w:pPr>
+      <w:rPr>
+        <w:rFonts w:ascii="Wingdings" w:hAnsi="Wingdings" w:hint="default"/>
+      </w:rPr>
+    </w:lvl>
+    <w:lvl w:ilvl="6" w:tplc="04090001" w:tentative="1">
+      <w:start w:val="1"/>
+      <w:numFmt w:val="bullet"/>
+      <w:lvlText w:val=""/>
+      <w:lvlJc w:val="left"/>
+      <w:pPr>
+        <w:ind w:left="5040" w:hanging="360"/>
+      </w:pPr>
+      <w:rPr>
+        <w:rFonts w:ascii="Symbol" w:hAnsi="Symbol" w:hint="default"/>
+      </w:rPr>
+    </w:lvl>
+    <w:lvl w:ilvl="7" w:tplc="04090003" w:tentative="1">
+      <w:start w:val="1"/>
+      <w:numFmt w:val="bullet"/>
+      <w:lvlText w:val="o"/>
+      <w:lvlJc w:val="left"/>
+      <w:pPr>
+        <w:ind w:left="5760" w:hanging="360"/>
+      </w:pPr>
+      <w:rPr>
+        <w:rFonts w:ascii="Courier New" w:hAnsi="Courier New" w:cs="Courier New" w:hint="default"/>
+      </w:rPr>
+    </w:lvl>
+    <w:lvl w:ilvl="8" w:tplc="04090005" w:tentative="1">
+      <w:start w:val="1"/>
+      <w:numFmt w:val="bullet"/>
+      <w:lvlText w:val=""/>
+      <w:lvlJc w:val="left"/>
+      <w:pPr>
+        <w:ind w:left="6480" w:hanging="360"/>
+      </w:pPr>
+      <w:rPr>
+        <w:rFonts w:ascii="Wingdings" w:hAnsi="Wingdings" w:hint="default"/>
+      </w:rPr>
+    </w:lvl>
+  </w:abstractNum>
+  <w:abstractNum w:abstractNumId="5" w15:restartNumberingAfterBreak="0">
+    <w:nsid w:val="532507A2"/>
+    <w:multiLevelType w:val="hybridMultilevel"/>
+    <w:tmpl w:val="F81258C6"/>
+    <w:lvl w:ilvl="0" w:tplc="04090001">
+      <w:start w:val="1"/>
+      <w:numFmt w:val="bullet"/>
+      <w:lvlText w:val=""/>
+      <w:lvlJc w:val="left"/>
+      <w:pPr>
+        <w:ind w:left="1440" w:hanging="360"/>
+      </w:pPr>
+      <w:rPr>
+        <w:rFonts w:ascii="Symbol" w:hAnsi="Symbol" w:hint="default"/>
+      </w:rPr>
+    </w:lvl>
+    <w:lvl w:ilvl="1" w:tplc="04090003" w:tentative="1">
+      <w:start w:val="1"/>
+      <w:numFmt w:val="bullet"/>
+      <w:lvlText w:val="o"/>
+      <w:lvlJc w:val="left"/>
+      <w:pPr>
+        <w:ind w:left="2160" w:hanging="360"/>
+      </w:pPr>
+      <w:rPr>
+        <w:rFonts w:ascii="Courier New" w:hAnsi="Courier New" w:cs="Courier New" w:hint="default"/>
+      </w:rPr>
+    </w:lvl>
+    <w:lvl w:ilvl="2" w:tplc="04090005" w:tentative="1">
+      <w:start w:val="1"/>
+      <w:numFmt w:val="bullet"/>
+      <w:lvlText w:val=""/>
+      <w:lvlJc w:val="left"/>
+      <w:pPr>
+        <w:ind w:left="2880" w:hanging="360"/>
+      </w:pPr>
+      <w:rPr>
+        <w:rFonts w:ascii="Wingdings" w:hAnsi="Wingdings" w:hint="default"/>
+      </w:rPr>
+    </w:lvl>
+    <w:lvl w:ilvl="3" w:tplc="04090001" w:tentative="1">
+      <w:start w:val="1"/>
+      <w:numFmt w:val="bullet"/>
+      <w:lvlText w:val=""/>
+      <w:lvlJc w:val="left"/>
+      <w:pPr>
+        <w:ind w:left="3600" w:hanging="360"/>
+      </w:pPr>
+      <w:rPr>
+        <w:rFonts w:ascii="Symbol" w:hAnsi="Symbol" w:hint="default"/>
+      </w:rPr>
+    </w:lvl>
+    <w:lvl w:ilvl="4" w:tplc="04090003" w:tentative="1">
+      <w:start w:val="1"/>
+      <w:numFmt w:val="bullet"/>
+      <w:lvlText w:val="o"/>
+      <w:lvlJc w:val="left"/>
+      <w:pPr>
+        <w:ind w:left="4320" w:hanging="360"/>
+      </w:pPr>
+      <w:rPr>
+        <w:rFonts w:ascii="Courier New" w:hAnsi="Courier New" w:cs="Courier New" w:hint="default"/>
+      </w:rPr>
+    </w:lvl>
+    <w:lvl w:ilvl="5" w:tplc="04090005" w:tentative="1">
+      <w:start w:val="1"/>
+      <w:numFmt w:val="bullet"/>
+      <w:lvlText w:val=""/>
+      <w:lvlJc w:val="left"/>
+      <w:pPr>
+        <w:ind w:left="5040" w:hanging="360"/>
+      </w:pPr>
+      <w:rPr>
+        <w:rFonts w:ascii="Wingdings" w:hAnsi="Wingdings" w:hint="default"/>
+      </w:rPr>
+    </w:lvl>
+    <w:lvl w:ilvl="6" w:tplc="04090001" w:tentative="1">
+      <w:start w:val="1"/>
+      <w:numFmt w:val="bullet"/>
+      <w:lvlText w:val=""/>
+      <w:lvlJc w:val="left"/>
+      <w:pPr>
+        <w:ind w:left="5760" w:hanging="360"/>
+      </w:pPr>
+      <w:rPr>
+        <w:rFonts w:ascii="Symbol" w:hAnsi="Symbol" w:hint="default"/>
+      </w:rPr>
+    </w:lvl>
+    <w:lvl w:ilvl="7" w:tplc="04090003" w:tentative="1">
+      <w:start w:val="1"/>
+      <w:numFmt w:val="bullet"/>
+      <w:lvlText w:val="o"/>
+      <w:lvlJc w:val="left"/>
+      <w:pPr>
+        <w:ind w:left="6480" w:hanging="360"/>
+      </w:pPr>
+      <w:rPr>
+        <w:rFonts w:ascii="Courier New" w:hAnsi="Courier New" w:cs="Courier New" w:hint="default"/>
+      </w:rPr>
+    </w:lvl>
+    <w:lvl w:ilvl="8" w:tplc="04090005" w:tentative="1">
+      <w:start w:val="1"/>
+      <w:numFmt w:val="bullet"/>
+      <w:lvlText w:val=""/>
+      <w:lvlJc w:val="left"/>
+      <w:pPr>
+        <w:ind w:left="7200" w:hanging="360"/>
+      </w:pPr>
+      <w:rPr>
+        <w:rFonts w:ascii="Wingdings" w:hAnsi="Wingdings" w:hint="default"/>
+      </w:rPr>
+    </w:lvl>
+  </w:abstractNum>
+  <w:abstractNum w:abstractNumId="6" w15:restartNumberingAfterBreak="0">
     <w:nsid w:val="621A5929"/>
     <w:multiLevelType w:val="hybridMultilevel"/>
     <w:tmpl w:val="79F083BC"/>
@@ -1107,7 +1853,7 @@
       </w:rPr>
     </w:lvl>
   </w:abstractNum>
-  <w:abstractNum w:abstractNumId="4" w15:restartNumberingAfterBreak="0">
+  <w:abstractNum w:abstractNumId="7" w15:restartNumberingAfterBreak="0">
     <w:nsid w:val="6E12033B"/>
     <w:multiLevelType w:val="hybridMultilevel"/>
     <w:tmpl w:val="487E9F42"/>
@@ -1220,7 +1966,120 @@
       </w:rPr>
     </w:lvl>
   </w:abstractNum>
-  <w:abstractNum w:abstractNumId="5" w15:restartNumberingAfterBreak="0">
+  <w:abstractNum w:abstractNumId="8" w15:restartNumberingAfterBreak="0">
+    <w:nsid w:val="6FB71C4A"/>
+    <w:multiLevelType w:val="hybridMultilevel"/>
+    <w:tmpl w:val="EC4E14FA"/>
+    <w:lvl w:ilvl="0" w:tplc="04090001">
+      <w:start w:val="1"/>
+      <w:numFmt w:val="bullet"/>
+      <w:lvlText w:val=""/>
+      <w:lvlJc w:val="left"/>
+      <w:pPr>
+        <w:ind w:left="720" w:hanging="360"/>
+      </w:pPr>
+      <w:rPr>
+        <w:rFonts w:ascii="Symbol" w:hAnsi="Symbol" w:hint="default"/>
+      </w:rPr>
+    </w:lvl>
+    <w:lvl w:ilvl="1" w:tplc="04090003" w:tentative="1">
+      <w:start w:val="1"/>
+      <w:numFmt w:val="bullet"/>
+      <w:lvlText w:val="o"/>
+      <w:lvlJc w:val="left"/>
+      <w:pPr>
+        <w:ind w:left="1440" w:hanging="360"/>
+      </w:pPr>
+      <w:rPr>
+        <w:rFonts w:ascii="Courier New" w:hAnsi="Courier New" w:cs="Courier New" w:hint="default"/>
+      </w:rPr>
+    </w:lvl>
+    <w:lvl w:ilvl="2" w:tplc="04090005" w:tentative="1">
+      <w:start w:val="1"/>
+      <w:numFmt w:val="bullet"/>
+      <w:lvlText w:val=""/>
+      <w:lvlJc w:val="left"/>
+      <w:pPr>
+        <w:ind w:left="2160" w:hanging="360"/>
+      </w:pPr>
+      <w:rPr>
+        <w:rFonts w:ascii="Wingdings" w:hAnsi="Wingdings" w:hint="default"/>
+      </w:rPr>
+    </w:lvl>
+    <w:lvl w:ilvl="3" w:tplc="04090001" w:tentative="1">
+      <w:start w:val="1"/>
+      <w:numFmt w:val="bullet"/>
+      <w:lvlText w:val=""/>
+      <w:lvlJc w:val="left"/>
+      <w:pPr>
+        <w:ind w:left="2880" w:hanging="360"/>
+      </w:pPr>
+      <w:rPr>
+        <w:rFonts w:ascii="Symbol" w:hAnsi="Symbol" w:hint="default"/>
+      </w:rPr>
+    </w:lvl>
+    <w:lvl w:ilvl="4" w:tplc="04090003" w:tentative="1">
+      <w:start w:val="1"/>
+      <w:numFmt w:val="bullet"/>
+      <w:lvlText w:val="o"/>
+      <w:lvlJc w:val="left"/>
+      <w:pPr>
+        <w:ind w:left="3600" w:hanging="360"/>
+      </w:pPr>
+      <w:rPr>
+        <w:rFonts w:ascii="Courier New" w:hAnsi="Courier New" w:cs="Courier New" w:hint="default"/>
+      </w:rPr>
+    </w:lvl>
+    <w:lvl w:ilvl="5" w:tplc="04090005" w:tentative="1">
+      <w:start w:val="1"/>
+      <w:numFmt w:val="bullet"/>
+      <w:lvlText w:val=""/>
+      <w:lvlJc w:val="left"/>
+      <w:pPr>
+        <w:ind w:left="4320" w:hanging="360"/>
+      </w:pPr>
+      <w:rPr>
+        <w:rFonts w:ascii="Wingdings" w:hAnsi="Wingdings" w:hint="default"/>
+      </w:rPr>
+    </w:lvl>
+    <w:lvl w:ilvl="6" w:tplc="04090001" w:tentative="1">
+      <w:start w:val="1"/>
+      <w:numFmt w:val="bullet"/>
+      <w:lvlText w:val=""/>
+      <w:lvlJc w:val="left"/>
+      <w:pPr>
+        <w:ind w:left="5040" w:hanging="360"/>
+      </w:pPr>
+      <w:rPr>
+        <w:rFonts w:ascii="Symbol" w:hAnsi="Symbol" w:hint="default"/>
+      </w:rPr>
+    </w:lvl>
+    <w:lvl w:ilvl="7" w:tplc="04090003" w:tentative="1">
+      <w:start w:val="1"/>
+      <w:numFmt w:val="bullet"/>
+      <w:lvlText w:val="o"/>
+      <w:lvlJc w:val="left"/>
+      <w:pPr>
+        <w:ind w:left="5760" w:hanging="360"/>
+      </w:pPr>
+      <w:rPr>
+        <w:rFonts w:ascii="Courier New" w:hAnsi="Courier New" w:cs="Courier New" w:hint="default"/>
+      </w:rPr>
+    </w:lvl>
+    <w:lvl w:ilvl="8" w:tplc="04090005" w:tentative="1">
+      <w:start w:val="1"/>
+      <w:numFmt w:val="bullet"/>
+      <w:lvlText w:val=""/>
+      <w:lvlJc w:val="left"/>
+      <w:pPr>
+        <w:ind w:left="6480" w:hanging="360"/>
+      </w:pPr>
+      <w:rPr>
+        <w:rFonts w:ascii="Wingdings" w:hAnsi="Wingdings" w:hint="default"/>
+      </w:rPr>
+    </w:lvl>
+  </w:abstractNum>
+  <w:abstractNum w:abstractNumId="9" w15:restartNumberingAfterBreak="0">
     <w:nsid w:val="70901528"/>
     <w:multiLevelType w:val="hybridMultilevel"/>
     <w:tmpl w:val="B10CCC28"/>
@@ -1309,7 +2168,7 @@
       </w:pPr>
     </w:lvl>
   </w:abstractNum>
-  <w:abstractNum w:abstractNumId="6" w15:restartNumberingAfterBreak="0">
+  <w:abstractNum w:abstractNumId="10" w15:restartNumberingAfterBreak="0">
     <w:nsid w:val="760B4D6F"/>
     <w:multiLevelType w:val="hybridMultilevel"/>
     <w:tmpl w:val="E370D596"/>
@@ -1423,25 +2282,37 @@
     </w:lvl>
   </w:abstractNum>
   <w:num w:numId="1" w16cid:durableId="822889498">
-    <w:abstractNumId w:val="5"/>
+    <w:abstractNumId w:val="9"/>
   </w:num>
   <w:num w:numId="2" w16cid:durableId="1079444515">
     <w:abstractNumId w:val="1"/>
   </w:num>
   <w:num w:numId="3" w16cid:durableId="442501376">
-    <w:abstractNumId w:val="6"/>
+    <w:abstractNumId w:val="10"/>
   </w:num>
   <w:num w:numId="4" w16cid:durableId="1686328164">
-    <w:abstractNumId w:val="4"/>
+    <w:abstractNumId w:val="7"/>
   </w:num>
   <w:num w:numId="5" w16cid:durableId="1058671602">
     <w:abstractNumId w:val="0"/>
   </w:num>
   <w:num w:numId="6" w16cid:durableId="1826360299">
-    <w:abstractNumId w:val="3"/>
+    <w:abstractNumId w:val="6"/>
   </w:num>
   <w:num w:numId="7" w16cid:durableId="785928311">
     <w:abstractNumId w:val="2"/>
+  </w:num>
+  <w:num w:numId="8" w16cid:durableId="1278754057">
+    <w:abstractNumId w:val="3"/>
+  </w:num>
+  <w:num w:numId="9" w16cid:durableId="1091239974">
+    <w:abstractNumId w:val="5"/>
+  </w:num>
+  <w:num w:numId="10" w16cid:durableId="1374962688">
+    <w:abstractNumId w:val="8"/>
+  </w:num>
+  <w:num w:numId="11" w16cid:durableId="232668869">
+    <w:abstractNumId w:val="4"/>
   </w:num>
 </w:numbering>
 </file>
@@ -2363,6 +3234,50 @@
       <w:spacing w:val="5"/>
     </w:rPr>
   </w:style>
+  <w:style w:type="paragraph" w:styleId="Header">
+    <w:name w:val="header"/>
+    <w:basedOn w:val="Normal"/>
+    <w:link w:val="HeaderChar"/>
+    <w:uiPriority w:val="99"/>
+    <w:unhideWhenUsed/>
+    <w:rsid w:val="00EC6E27"/>
+    <w:pPr>
+      <w:tabs>
+        <w:tab w:val="center" w:pos="4680"/>
+        <w:tab w:val="right" w:pos="9360"/>
+      </w:tabs>
+      <w:spacing w:after="0" w:line="240" w:lineRule="auto"/>
+    </w:pPr>
+  </w:style>
+  <w:style w:type="character" w:customStyle="1" w:styleId="HeaderChar">
+    <w:name w:val="Header Char"/>
+    <w:basedOn w:val="DefaultParagraphFont"/>
+    <w:link w:val="Header"/>
+    <w:uiPriority w:val="99"/>
+    <w:rsid w:val="00EC6E27"/>
+  </w:style>
+  <w:style w:type="paragraph" w:styleId="Footer">
+    <w:name w:val="footer"/>
+    <w:basedOn w:val="Normal"/>
+    <w:link w:val="FooterChar"/>
+    <w:uiPriority w:val="99"/>
+    <w:unhideWhenUsed/>
+    <w:rsid w:val="00EC6E27"/>
+    <w:pPr>
+      <w:tabs>
+        <w:tab w:val="center" w:pos="4680"/>
+        <w:tab w:val="right" w:pos="9360"/>
+      </w:tabs>
+      <w:spacing w:after="0" w:line="240" w:lineRule="auto"/>
+    </w:pPr>
+  </w:style>
+  <w:style w:type="character" w:customStyle="1" w:styleId="FooterChar">
+    <w:name w:val="Footer Char"/>
+    <w:basedOn w:val="DefaultParagraphFont"/>
+    <w:link w:val="Footer"/>
+    <w:uiPriority w:val="99"/>
+    <w:rsid w:val="00EC6E27"/>
+  </w:style>
 </w:styles>
 </file>
 

</xml_diff>

<commit_message>
Edits in word doc
</commit_message>
<xml_diff>
--- a/Data.docx
+++ b/Data.docx
@@ -974,16 +974,145 @@
         </w:numPr>
       </w:pPr>
       <w:r>
-        <w:t>There are two null values 1 in Helpful for studying the other in Educational Apps.</w:t>
-      </w:r>
-    </w:p>
-    <w:p>
-      <w:pPr>
-        <w:pStyle w:val="ListParagraph"/>
-        <w:numPr>
-          <w:ilvl w:val="0"/>
+        <w:t xml:space="preserve">There are </w:t>
+      </w:r>
+      <w:r>
+        <w:t>six</w:t>
+      </w:r>
+      <w:r>
+        <w:t xml:space="preserve"> null values</w:t>
+      </w:r>
+      <w:r>
+        <w:t xml:space="preserve"> found in these rows:</w:t>
+      </w:r>
+    </w:p>
+    <w:p>
+      <w:pPr>
+        <w:pStyle w:val="ListParagraph"/>
+        <w:numPr>
+          <w:ilvl w:val="1"/>
           <w:numId w:val="11"/>
         </w:numPr>
+        <w:rPr>
+          <w:sz w:val="20"/>
+          <w:szCs w:val="20"/>
+        </w:rPr>
+      </w:pPr>
+      <w:r>
+        <w:rPr>
+          <w:sz w:val="20"/>
+          <w:szCs w:val="20"/>
+        </w:rPr>
+        <w:t>Helpful for studying</w:t>
+      </w:r>
+    </w:p>
+    <w:p>
+      <w:pPr>
+        <w:pStyle w:val="ListParagraph"/>
+        <w:numPr>
+          <w:ilvl w:val="1"/>
+          <w:numId w:val="11"/>
+        </w:numPr>
+        <w:rPr>
+          <w:sz w:val="20"/>
+          <w:szCs w:val="20"/>
+        </w:rPr>
+      </w:pPr>
+      <w:r>
+        <w:rPr>
+          <w:sz w:val="20"/>
+          <w:szCs w:val="20"/>
+        </w:rPr>
+        <w:t>Educational Apps</w:t>
+      </w:r>
+    </w:p>
+    <w:p>
+      <w:pPr>
+        <w:pStyle w:val="ListParagraph"/>
+        <w:numPr>
+          <w:ilvl w:val="1"/>
+          <w:numId w:val="11"/>
+        </w:numPr>
+        <w:rPr>
+          <w:sz w:val="20"/>
+          <w:szCs w:val="20"/>
+        </w:rPr>
+      </w:pPr>
+      <w:r>
+        <w:rPr>
+          <w:sz w:val="20"/>
+          <w:szCs w:val="20"/>
+        </w:rPr>
+        <w:t>Usage distraction</w:t>
+      </w:r>
+    </w:p>
+    <w:p>
+      <w:pPr>
+        <w:pStyle w:val="ListParagraph"/>
+        <w:numPr>
+          <w:ilvl w:val="1"/>
+          <w:numId w:val="11"/>
+        </w:numPr>
+        <w:rPr>
+          <w:sz w:val="20"/>
+          <w:szCs w:val="20"/>
+        </w:rPr>
+      </w:pPr>
+      <w:r>
+        <w:rPr>
+          <w:sz w:val="20"/>
+          <w:szCs w:val="20"/>
+        </w:rPr>
+        <w:t>Useful features</w:t>
+      </w:r>
+    </w:p>
+    <w:p>
+      <w:pPr>
+        <w:pStyle w:val="ListParagraph"/>
+        <w:numPr>
+          <w:ilvl w:val="1"/>
+          <w:numId w:val="11"/>
+        </w:numPr>
+        <w:rPr>
+          <w:sz w:val="20"/>
+          <w:szCs w:val="20"/>
+        </w:rPr>
+      </w:pPr>
+      <w:r>
+        <w:rPr>
+          <w:sz w:val="20"/>
+          <w:szCs w:val="20"/>
+        </w:rPr>
+        <w:t>Health risks</w:t>
+      </w:r>
+    </w:p>
+    <w:p>
+      <w:pPr>
+        <w:pStyle w:val="ListParagraph"/>
+        <w:numPr>
+          <w:ilvl w:val="1"/>
+          <w:numId w:val="11"/>
+        </w:numPr>
+        <w:rPr>
+          <w:sz w:val="20"/>
+          <w:szCs w:val="20"/>
+        </w:rPr>
+      </w:pPr>
+      <w:r>
+        <w:rPr>
+          <w:sz w:val="20"/>
+          <w:szCs w:val="20"/>
+        </w:rPr>
+        <w:t>Usage symptoms</w:t>
+      </w:r>
+    </w:p>
+    <w:p>
+      <w:pPr>
+        <w:pStyle w:val="ListParagraph"/>
+        <w:numPr>
+          <w:ilvl w:val="0"/>
+          <w:numId w:val="11"/>
+        </w:numPr>
       </w:pPr>
       <w:r>
         <w:t>No duplicate values found</w:t>
@@ -1003,10 +1132,22 @@
     </w:p>
     <w:p>
       <w:r>
-        <w:t>Then we impute the missing two values</w:t>
-      </w:r>
-      <w:r>
-        <w:t>, using the two most frequent values for each row.</w:t>
+        <w:t xml:space="preserve">Then we impute the missing </w:t>
+      </w:r>
+      <w:r>
+        <w:t>six</w:t>
+      </w:r>
+      <w:r>
+        <w:t xml:space="preserve"> values</w:t>
+      </w:r>
+      <w:r>
+        <w:t xml:space="preserve">, using the most frequent values for each </w:t>
+      </w:r>
+      <w:r>
+        <w:t>column</w:t>
+      </w:r>
+      <w:r>
+        <w:t>.</w:t>
       </w:r>
     </w:p>
     <w:p/>
@@ -1530,7 +1671,7 @@
         <w:rFonts w:ascii="Symbol" w:hAnsi="Symbol" w:hint="default"/>
       </w:rPr>
     </w:lvl>
-    <w:lvl w:ilvl="1" w:tplc="04090003" w:tentative="1">
+    <w:lvl w:ilvl="1" w:tplc="04090003">
       <w:start w:val="1"/>
       <w:numFmt w:val="bullet"/>
       <w:lvlText w:val="o"/>

</xml_diff>